<commit_message>
AS Programming Project #12
</commit_message>
<xml_diff>
--- a/AS Project Frames/LoginFrame/Member_Account_Details.docx
+++ b/AS Project Frames/LoginFrame/Member_Account_Details.docx
@@ -29,35 +29,35 @@
       <w:r>
         <w:br/>
         <w:br/>
-        <w:t>Username: josnoble113@gmail.com</w:t>
+        <w:t>Username: lucyStains556@gmail.com</w:t>
       </w:r>
       <w:r>
         <w:br/>
-        <w:t>Password: jn11jn11</w:t>
+        <w:t>Password: redridinghood</w:t>
       </w:r>
       <w:r>
         <w:br/>
-        <w:t>Firstname: josh</w:t>
+        <w:t>Firstname: lucy</w:t>
       </w:r>
       <w:r>
         <w:br/>
-        <w:t>Surname: noble</w:t>
+        <w:t>Surname: stains</w:t>
       </w:r>
       <w:r>
         <w:br/>
-        <w:t>Address: 113 street</w:t>
+        <w:t>Address: 94 himberger field</w:t>
       </w:r>
       <w:r>
         <w:br/>
-        <w:t>Postcode: br54 r45</w:t>
+        <w:t>Postcode: io56 9fg</w:t>
       </w:r>
       <w:r>
         <w:br/>
-        <w:t>Age: 54</w:t>
+        <w:t>Age: 12</w:t>
       </w:r>
       <w:r>
         <w:br/>
-        <w:t>Group: 11</w:t>
+        <w:t>Group: 3</w:t>
       </w:r>
       <w:r>
         <w:rPr>

</xml_diff>